<commit_message>
Se añadio una descripcion del proyecto en un archivo .doc
</commit_message>
<xml_diff>
--- a/30Marzo2020-EjerciciosGIT-GITHUB (1).docx
+++ b/30Marzo2020-EjerciciosGIT-GITHUB (1).docx
@@ -1,6 +1,6 @@
 
 <file path=word/document.xml><?xml version="1.0" encoding="utf-8"?>
-<w:document xmlns:wpc="http://schemas.microsoft.com/office/word/2010/wordprocessingCanvas" xmlns:cx="http://schemas.microsoft.com/office/drawing/2014/chartex" xmlns:cx1="http://schemas.microsoft.com/office/drawing/2015/9/8/chartex" xmlns:cx2="http://schemas.microsoft.com/office/drawing/2015/10/21/chartex" xmlns:cx3="http://schemas.microsoft.com/office/drawing/2016/5/9/chartex" xmlns:cx4="http://schemas.microsoft.com/office/drawing/2016/5/10/chartex" xmlns:cx5="http://schemas.microsoft.com/office/drawing/2016/5/11/chartex" xmlns:cx6="http://schemas.microsoft.com/office/drawing/2016/5/12/chartex" xmlns:cx7="http://schemas.microsoft.com/office/drawing/2016/5/13/chartex" xmlns:cx8="http://schemas.microsoft.com/office/drawing/2016/5/14/chartex" xmlns:mc="http://schemas.openxmlformats.org/markup-compatibility/2006" xmlns:aink="http://schemas.microsoft.com/office/drawing/2016/ink" xmlns:am3d="http://schemas.microsoft.com/office/drawing/2017/model3d" xmlns:o="urn:schemas-microsoft-com:office:office" xmlns:r="http://schemas.openxmlformats.org/officeDocument/2006/relationships" xmlns:m="http://schemas.openxmlformats.org/officeDocument/2006/math" xmlns:v="urn:schemas-microsoft-com:vml" xmlns:wp14="http://schemas.microsoft.com/office/word/2010/wordprocessingDrawing" xmlns:wp="http://schemas.openxmlformats.org/drawingml/2006/wordprocessingDrawing" xmlns:w10="urn:schemas-microsoft-com:office:word" xmlns:w="http://schemas.openxmlformats.org/wordprocessingml/2006/main" xmlns:w14="http://schemas.microsoft.com/office/word/2010/wordml" xmlns:w15="http://schemas.microsoft.com/office/word/2012/wordml" xmlns:w16cid="http://schemas.microsoft.com/office/word/2016/wordml/cid" xmlns:w16se="http://schemas.microsoft.com/office/word/2015/wordml/symex" xmlns:wpg="http://schemas.microsoft.com/office/word/2010/wordprocessingGroup" xmlns:wpi="http://schemas.microsoft.com/office/word/2010/wordprocessingInk" xmlns:wne="http://schemas.microsoft.com/office/word/2006/wordml" xmlns:wps="http://schemas.microsoft.com/office/word/2010/wordprocessingShape" mc:Ignorable="w14 w15 w16se w16cid wp14">
+<w:document xmlns:wpc="http://schemas.microsoft.com/office/word/2010/wordprocessingCanvas" xmlns:mc="http://schemas.openxmlformats.org/markup-compatibility/2006" xmlns:o="urn:schemas-microsoft-com:office:office" xmlns:r="http://schemas.openxmlformats.org/officeDocument/2006/relationships" xmlns:m="http://schemas.openxmlformats.org/officeDocument/2006/math" xmlns:v="urn:schemas-microsoft-com:vml" xmlns:wp14="http://schemas.microsoft.com/office/word/2010/wordprocessingDrawing" xmlns:wp="http://schemas.openxmlformats.org/drawingml/2006/wordprocessingDrawing" xmlns:w10="urn:schemas-microsoft-com:office:word" xmlns:w="http://schemas.openxmlformats.org/wordprocessingml/2006/main" xmlns:w14="http://schemas.microsoft.com/office/word/2010/wordml" xmlns:w15="http://schemas.microsoft.com/office/word/2012/wordml" xmlns:wpg="http://schemas.microsoft.com/office/word/2010/wordprocessingGroup" xmlns:wpi="http://schemas.microsoft.com/office/word/2010/wordprocessingInk" xmlns:wne="http://schemas.microsoft.com/office/word/2006/wordml" xmlns:wps="http://schemas.microsoft.com/office/word/2010/wordprocessingShape" mc:Ignorable="w14 w15 wp14">
   <w:body>
     <w:p>
       <w:pPr>
@@ -17,30 +17,14 @@
           <w:b/>
           <w:bCs/>
         </w:rPr>
-        <w:t xml:space="preserve">EJERCICIO </w:t>
-      </w:r>
-      <w:proofErr w:type="gramStart"/>
+        <w:t>EJERCICIO GIT</w:t>
+      </w:r>
       <w:r>
         <w:rPr>
           <w:b/>
           <w:bCs/>
         </w:rPr>
-        <w:t>GIT</w:t>
-      </w:r>
-      <w:r>
-        <w:rPr>
-          <w:b/>
-          <w:bCs/>
-        </w:rPr>
-        <w:t xml:space="preserve">  Y</w:t>
-      </w:r>
-      <w:proofErr w:type="gramEnd"/>
-      <w:r>
-        <w:rPr>
-          <w:b/>
-          <w:bCs/>
-        </w:rPr>
-        <w:t xml:space="preserve"> GIT </w:t>
+        <w:t xml:space="preserve">  Y GIT </w:t>
       </w:r>
       <w:r>
         <w:rPr>
@@ -210,6 +194,8 @@
           <w:lang w:val="es-419"/>
         </w:rPr>
       </w:pPr>
+      <w:bookmarkStart w:id="0" w:name="_GoBack"/>
+      <w:bookmarkEnd w:id="0"/>
       <w:r>
         <w:rPr>
           <w:lang w:val="es-419"/>
@@ -222,14 +208,12 @@
         </w:rPr>
         <w:t xml:space="preserve"> un repositorio remoto, creado por el miembro del equipo elegido por </w:t>
       </w:r>
-      <w:proofErr w:type="spellStart"/>
-      <w:r>
-        <w:rPr>
-          <w:lang w:val="es-419"/>
-        </w:rPr>
-        <w:t>mi</w:t>
-      </w:r>
-      <w:proofErr w:type="spellEnd"/>
+      <w:r>
+        <w:rPr>
+          <w:lang w:val="es-419"/>
+        </w:rPr>
+        <w:t>mí</w:t>
+      </w:r>
       <w:r>
         <w:rPr>
           <w:lang w:val="es-419"/>
@@ -260,33 +244,17 @@
         </w:rPr>
         <w:t xml:space="preserve">30GXX </w:t>
       </w:r>
-      <w:proofErr w:type="gramStart"/>
-      <w:r>
-        <w:rPr>
-          <w:lang w:val="es-419"/>
-        </w:rPr>
-        <w:t>( donde</w:t>
-      </w:r>
-      <w:proofErr w:type="gramEnd"/>
-      <w:r>
-        <w:rPr>
-          <w:lang w:val="es-419"/>
-        </w:rPr>
-        <w:t xml:space="preserve"> la </w:t>
-      </w:r>
-      <w:proofErr w:type="spellStart"/>
-      <w:r>
-        <w:rPr>
-          <w:lang w:val="es-419"/>
-        </w:rPr>
-        <w:t>xx</w:t>
-      </w:r>
-      <w:proofErr w:type="spellEnd"/>
-      <w:r>
-        <w:rPr>
-          <w:lang w:val="es-419"/>
-        </w:rPr>
-        <w:t xml:space="preserve"> corresponde al número del equipo)</w:t>
+      <w:r>
+        <w:rPr>
+          <w:lang w:val="es-419"/>
+        </w:rPr>
+        <w:t>(donde</w:t>
+      </w:r>
+      <w:r>
+        <w:rPr>
+          <w:lang w:val="es-419"/>
+        </w:rPr>
+        <w:t xml:space="preserve"> la xx corresponde al número del equipo)</w:t>
       </w:r>
       <w:r>
         <w:rPr>
@@ -340,16 +308,8 @@
         <w:rPr>
           <w:lang w:val="es-419"/>
         </w:rPr>
-        <w:t xml:space="preserve">, similar al que hicimos de las fechas de </w:t>
-      </w:r>
-      <w:proofErr w:type="gramStart"/>
-      <w:r>
-        <w:rPr>
-          <w:lang w:val="es-419"/>
-        </w:rPr>
-        <w:t>cumpleaños</w:t>
-      </w:r>
-      <w:proofErr w:type="gramEnd"/>
+        <w:t>, similar al que hicimos de las fechas de cumpleaños</w:t>
+      </w:r>
       <w:r>
         <w:rPr>
           <w:lang w:val="es-419"/>
@@ -420,7 +380,7 @@
     </w:p>
     <w:p>
       <w:pPr>
-        <w:pStyle w:val="ListParagraph"/>
+        <w:pStyle w:val="Prrafodelista"/>
         <w:numPr>
           <w:ilvl w:val="0"/>
           <w:numId w:val="3"/>
@@ -472,7 +432,7 @@
     </w:p>
     <w:p>
       <w:pPr>
-        <w:pStyle w:val="ListParagraph"/>
+        <w:pStyle w:val="Prrafodelista"/>
         <w:numPr>
           <w:ilvl w:val="0"/>
           <w:numId w:val="3"/>
@@ -578,7 +538,7 @@
     </w:p>
     <w:p>
       <w:pPr>
-        <w:pStyle w:val="ListParagraph"/>
+        <w:pStyle w:val="Prrafodelista"/>
         <w:numPr>
           <w:ilvl w:val="0"/>
           <w:numId w:val="3"/>
@@ -591,21 +551,7 @@
         <w:rPr>
           <w:lang w:val="es-419"/>
         </w:rPr>
-        <w:t xml:space="preserve">Adecuada separación de archivos </w:t>
-      </w:r>
-      <w:proofErr w:type="gramStart"/>
-      <w:r>
-        <w:rPr>
-          <w:lang w:val="es-419"/>
-        </w:rPr>
-        <w:t>( c</w:t>
-      </w:r>
-      <w:proofErr w:type="gramEnd"/>
-      <w:r>
-        <w:rPr>
-          <w:lang w:val="es-419"/>
-        </w:rPr>
-        <w:t>, h</w:t>
+        <w:t>Adecuada separación de archivos ( c, h</w:t>
       </w:r>
       <w:r>
         <w:rPr>
@@ -657,7 +603,7 @@
           <w:bCs/>
           <w:lang w:val="es-419"/>
         </w:rPr>
-        <w:t xml:space="preserve">Qué </w:t>
+        <w:t>Qué evaluaré</w:t>
       </w:r>
       <w:proofErr w:type="gramStart"/>
       <w:r>
@@ -666,7 +612,7 @@
           <w:bCs/>
           <w:lang w:val="es-419"/>
         </w:rPr>
-        <w:t>evaluaré:</w:t>
+        <w:t>:</w:t>
       </w:r>
       <w:r>
         <w:rPr>
@@ -680,7 +626,7 @@
     </w:p>
     <w:p>
       <w:pPr>
-        <w:pStyle w:val="ListParagraph"/>
+        <w:pStyle w:val="Prrafodelista"/>
         <w:numPr>
           <w:ilvl w:val="0"/>
           <w:numId w:val="2"/>
@@ -711,7 +657,7 @@
     </w:p>
     <w:p>
       <w:pPr>
-        <w:pStyle w:val="ListParagraph"/>
+        <w:pStyle w:val="Prrafodelista"/>
         <w:numPr>
           <w:ilvl w:val="0"/>
           <w:numId w:val="2"/>
@@ -820,7 +766,7 @@
     </w:p>
     <w:p>
       <w:pPr>
-        <w:pStyle w:val="ListParagraph"/>
+        <w:pStyle w:val="Prrafodelista"/>
         <w:numPr>
           <w:ilvl w:val="0"/>
           <w:numId w:val="2"/>
@@ -865,7 +811,7 @@
     </w:p>
     <w:p>
       <w:pPr>
-        <w:pStyle w:val="ListParagraph"/>
+        <w:pStyle w:val="Prrafodelista"/>
         <w:numPr>
           <w:ilvl w:val="0"/>
           <w:numId w:val="2"/>
@@ -896,7 +842,7 @@
     </w:p>
     <w:p>
       <w:pPr>
-        <w:pStyle w:val="ListParagraph"/>
+        <w:pStyle w:val="Prrafodelista"/>
         <w:numPr>
           <w:ilvl w:val="0"/>
           <w:numId w:val="2"/>
@@ -929,7 +875,7 @@
     </w:p>
     <w:p>
       <w:pPr>
-        <w:pStyle w:val="ListParagraph"/>
+        <w:pStyle w:val="Prrafodelista"/>
         <w:numPr>
           <w:ilvl w:val="0"/>
           <w:numId w:val="2"/>
@@ -957,26 +903,12 @@
         <w:rPr>
           <w:lang w:val="es-419"/>
         </w:rPr>
-        <w:t xml:space="preserve"> completa la pueden subir al repositorio hasta hoy a las 11:55 </w:t>
-      </w:r>
-      <w:proofErr w:type="gramStart"/>
-      <w:r>
-        <w:rPr>
-          <w:lang w:val="es-419"/>
-        </w:rPr>
-        <w:t>pm</w:t>
-      </w:r>
-      <w:proofErr w:type="gramEnd"/>
-      <w:r>
-        <w:rPr>
-          <w:lang w:val="es-419"/>
-        </w:rPr>
-        <w:t xml:space="preserve"> pero deben ir subiendo sus progresos a lo largo de la sesión de clase. </w:t>
+        <w:t xml:space="preserve"> completa la pueden subir al repositorio hasta hoy a las 11:55 pm pero deben ir subiendo sus progresos a lo largo de la sesión de clase. </w:t>
       </w:r>
     </w:p>
     <w:p>
       <w:pPr>
-        <w:pStyle w:val="ListParagraph"/>
+        <w:pStyle w:val="Prrafodelista"/>
         <w:jc w:val="both"/>
         <w:rPr>
           <w:lang w:val="es-419"/>
@@ -1016,51 +948,77 @@
           <w:bCs/>
           <w:lang w:val="es-419"/>
         </w:rPr>
-        <w:t xml:space="preserve">Cree un </w:t>
-      </w:r>
-      <w:proofErr w:type="gramStart"/>
+        <w:t xml:space="preserve">Cree un archivo </w:t>
+      </w:r>
       <w:r>
         <w:rPr>
           <w:b/>
           <w:bCs/>
           <w:lang w:val="es-419"/>
         </w:rPr>
-        <w:t xml:space="preserve">archivo </w:t>
-      </w:r>
+        <w:t>.</w:t>
+      </w:r>
+      <w:proofErr w:type="spellStart"/>
       <w:r>
         <w:rPr>
           <w:b/>
           <w:bCs/>
           <w:lang w:val="es-419"/>
         </w:rPr>
-        <w:t>.</w:t>
-      </w:r>
-      <w:proofErr w:type="spellStart"/>
+        <w:t>gitignore</w:t>
+      </w:r>
+      <w:proofErr w:type="spellEnd"/>
       <w:r>
         <w:rPr>
           <w:b/>
           <w:bCs/>
           <w:lang w:val="es-419"/>
         </w:rPr>
-        <w:t>gitignore</w:t>
-      </w:r>
-      <w:proofErr w:type="spellEnd"/>
-      <w:proofErr w:type="gramEnd"/>
+        <w:t xml:space="preserve"> para </w:t>
+      </w:r>
       <w:r>
         <w:rPr>
           <w:b/>
           <w:bCs/>
           <w:lang w:val="es-419"/>
         </w:rPr>
-        <w:t xml:space="preserve"> para </w:t>
-      </w:r>
+        <w:t xml:space="preserve">que cuando suba programas a su repositorio solo suba aquellos relacionados con el código fuente </w:t>
+      </w:r>
+      <w:proofErr w:type="gramStart"/>
       <w:r>
         <w:rPr>
           <w:b/>
           <w:bCs/>
           <w:lang w:val="es-419"/>
         </w:rPr>
-        <w:t xml:space="preserve">que cuando suba programas a su repositorio solo suba aquellos relacionados con el código fuente ( ignore .exe, .o </w:t>
+        <w:t>( ignore</w:t>
+      </w:r>
+      <w:proofErr w:type="gramEnd"/>
+      <w:r>
+        <w:rPr>
+          <w:b/>
+          <w:bCs/>
+          <w:lang w:val="es-419"/>
+        </w:rPr>
+        <w:t xml:space="preserve"> .</w:t>
+      </w:r>
+      <w:proofErr w:type="spellStart"/>
+      <w:r>
+        <w:rPr>
+          <w:b/>
+          <w:bCs/>
+          <w:lang w:val="es-419"/>
+        </w:rPr>
+        <w:t>exe</w:t>
+      </w:r>
+      <w:proofErr w:type="spellEnd"/>
+      <w:r>
+        <w:rPr>
+          <w:b/>
+          <w:bCs/>
+          <w:lang w:val="es-419"/>
+        </w:rPr>
+        <w:t xml:space="preserve">, .o </w:t>
       </w:r>
       <w:proofErr w:type="spellStart"/>
       <w:r>
@@ -1182,7 +1140,6 @@
           <w:lang w:val="es-419"/>
         </w:rPr>
       </w:pPr>
-      <w:bookmarkStart w:id="0" w:name="_GoBack"/>
     </w:p>
     <w:tbl>
       <w:tblPr>
@@ -1271,7 +1228,6 @@
               <w:t xml:space="preserve">Buitrago </w:t>
             </w:r>
             <w:proofErr w:type="spellStart"/>
-            <w:proofErr w:type="gramStart"/>
             <w:r>
               <w:rPr>
                 <w:rFonts w:ascii="Arial" w:eastAsia="Times New Roman" w:hAnsi="Arial" w:cs="Arial"/>
@@ -1283,7 +1239,6 @@
               <w:t>Chavez,Jhoan</w:t>
             </w:r>
             <w:proofErr w:type="spellEnd"/>
-            <w:proofErr w:type="gramEnd"/>
             <w:r>
               <w:rPr>
                 <w:rFonts w:ascii="Arial" w:eastAsia="Times New Roman" w:hAnsi="Arial" w:cs="Arial"/>
@@ -1418,7 +1373,6 @@
               <w:t xml:space="preserve"> </w:t>
             </w:r>
             <w:proofErr w:type="spellStart"/>
-            <w:proofErr w:type="gramStart"/>
             <w:r>
               <w:rPr>
                 <w:rFonts w:ascii="Arial" w:eastAsia="Times New Roman" w:hAnsi="Arial" w:cs="Arial"/>
@@ -1430,7 +1384,6 @@
               <w:t>Aristizabal,Juan</w:t>
             </w:r>
             <w:proofErr w:type="spellEnd"/>
-            <w:proofErr w:type="gramEnd"/>
             <w:r>
               <w:rPr>
                 <w:rFonts w:ascii="Arial" w:eastAsia="Times New Roman" w:hAnsi="Arial" w:cs="Arial"/>
@@ -1565,7 +1518,6 @@
               <w:t xml:space="preserve">Campo </w:t>
             </w:r>
             <w:proofErr w:type="spellStart"/>
-            <w:proofErr w:type="gramStart"/>
             <w:r>
               <w:rPr>
                 <w:rFonts w:ascii="Arial" w:eastAsia="Times New Roman" w:hAnsi="Arial" w:cs="Arial"/>
@@ -1577,7 +1529,6 @@
               <w:t>Jiménez,Juliana</w:t>
             </w:r>
             <w:proofErr w:type="spellEnd"/>
-            <w:proofErr w:type="gramEnd"/>
           </w:p>
         </w:tc>
         <w:tc>
@@ -1690,7 +1641,6 @@
               <w:t xml:space="preserve">Serna </w:t>
             </w:r>
             <w:proofErr w:type="spellStart"/>
-            <w:proofErr w:type="gramStart"/>
             <w:r>
               <w:rPr>
                 <w:rFonts w:ascii="Arial" w:eastAsia="Times New Roman" w:hAnsi="Arial" w:cs="Arial"/>
@@ -1702,7 +1652,6 @@
               <w:t>Zapata,Santiago</w:t>
             </w:r>
             <w:proofErr w:type="spellEnd"/>
-            <w:proofErr w:type="gramEnd"/>
           </w:p>
         </w:tc>
         <w:tc>
@@ -1804,18 +1753,29 @@
                 <w:lang w:eastAsia="es-CO"/>
               </w:rPr>
             </w:pPr>
-            <w:r>
-              <w:rPr>
-                <w:rFonts w:ascii="Arial" w:eastAsia="Times New Roman" w:hAnsi="Arial" w:cs="Arial"/>
-                <w:color w:val="000000"/>
-                <w:sz w:val="14"/>
-                <w:szCs w:val="14"/>
-                <w:lang w:eastAsia="es-CO"/>
-              </w:rPr>
-              <w:t xml:space="preserve">Iguarán </w:t>
-            </w:r>
             <w:proofErr w:type="spellStart"/>
-            <w:proofErr w:type="gramStart"/>
+            <w:r>
+              <w:rPr>
+                <w:rFonts w:ascii="Arial" w:eastAsia="Times New Roman" w:hAnsi="Arial" w:cs="Arial"/>
+                <w:color w:val="000000"/>
+                <w:sz w:val="14"/>
+                <w:szCs w:val="14"/>
+                <w:lang w:eastAsia="es-CO"/>
+              </w:rPr>
+              <w:t>Iguarán</w:t>
+            </w:r>
+            <w:proofErr w:type="spellEnd"/>
+            <w:r>
+              <w:rPr>
+                <w:rFonts w:ascii="Arial" w:eastAsia="Times New Roman" w:hAnsi="Arial" w:cs="Arial"/>
+                <w:color w:val="000000"/>
+                <w:sz w:val="14"/>
+                <w:szCs w:val="14"/>
+                <w:lang w:eastAsia="es-CO"/>
+              </w:rPr>
+              <w:t xml:space="preserve"> </w:t>
+            </w:r>
+            <w:proofErr w:type="spellStart"/>
             <w:r>
               <w:rPr>
                 <w:rFonts w:ascii="Arial" w:eastAsia="Times New Roman" w:hAnsi="Arial" w:cs="Arial"/>
@@ -1827,7 +1787,6 @@
               <w:t>Muñoz,Jose</w:t>
             </w:r>
             <w:proofErr w:type="spellEnd"/>
-            <w:proofErr w:type="gramEnd"/>
             <w:r>
               <w:rPr>
                 <w:rFonts w:ascii="Arial" w:eastAsia="Times New Roman" w:hAnsi="Arial" w:cs="Arial"/>
@@ -1964,7 +1923,6 @@
               <w:t xml:space="preserve">Soto </w:t>
             </w:r>
             <w:proofErr w:type="spellStart"/>
-            <w:proofErr w:type="gramStart"/>
             <w:r>
               <w:rPr>
                 <w:rFonts w:ascii="Arial" w:eastAsia="Times New Roman" w:hAnsi="Arial" w:cs="Arial"/>
@@ -1976,7 +1934,6 @@
               <w:t>Rosales,Miguel</w:t>
             </w:r>
             <w:proofErr w:type="spellEnd"/>
-            <w:proofErr w:type="gramEnd"/>
             <w:r>
               <w:rPr>
                 <w:rFonts w:ascii="Arial" w:eastAsia="Times New Roman" w:hAnsi="Arial" w:cs="Arial"/>
@@ -2111,7 +2068,6 @@
               <w:t xml:space="preserve"> </w:t>
             </w:r>
             <w:proofErr w:type="spellStart"/>
-            <w:proofErr w:type="gramStart"/>
             <w:r>
               <w:rPr>
                 <w:rFonts w:ascii="Arial" w:eastAsia="Times New Roman" w:hAnsi="Arial" w:cs="Arial"/>
@@ -2123,7 +2079,6 @@
               <w:t>Ochoa,Isabella</w:t>
             </w:r>
             <w:proofErr w:type="spellEnd"/>
-            <w:proofErr w:type="gramEnd"/>
           </w:p>
         </w:tc>
         <w:tc>
@@ -2248,7 +2203,6 @@
               <w:t xml:space="preserve"> </w:t>
             </w:r>
             <w:proofErr w:type="spellStart"/>
-            <w:proofErr w:type="gramStart"/>
             <w:r>
               <w:rPr>
                 <w:rFonts w:ascii="Arial" w:eastAsia="Times New Roman" w:hAnsi="Arial" w:cs="Arial"/>
@@ -2260,7 +2214,6 @@
               <w:t>Pedraza,Jean</w:t>
             </w:r>
             <w:proofErr w:type="spellEnd"/>
-            <w:proofErr w:type="gramEnd"/>
             <w:r>
               <w:rPr>
                 <w:rFonts w:ascii="Arial" w:eastAsia="Times New Roman" w:hAnsi="Arial" w:cs="Arial"/>
@@ -2383,7 +2336,6 @@
               <w:t xml:space="preserve">Plata </w:t>
             </w:r>
             <w:proofErr w:type="spellStart"/>
-            <w:proofErr w:type="gramStart"/>
             <w:r>
               <w:rPr>
                 <w:rFonts w:ascii="Arial" w:eastAsia="Times New Roman" w:hAnsi="Arial" w:cs="Arial"/>
@@ -2395,7 +2347,6 @@
               <w:t>Quintero,Juan</w:t>
             </w:r>
             <w:proofErr w:type="spellEnd"/>
-            <w:proofErr w:type="gramEnd"/>
             <w:r>
               <w:rPr>
                 <w:rFonts w:ascii="Arial" w:eastAsia="Times New Roman" w:hAnsi="Arial" w:cs="Arial"/>
@@ -2530,7 +2481,6 @@
               <w:t xml:space="preserve"> </w:t>
             </w:r>
             <w:proofErr w:type="spellStart"/>
-            <w:proofErr w:type="gramStart"/>
             <w:r>
               <w:rPr>
                 <w:rFonts w:ascii="Arial" w:eastAsia="Times New Roman" w:hAnsi="Arial" w:cs="Arial"/>
@@ -2542,7 +2492,6 @@
               <w:t>Calderon,Carlos</w:t>
             </w:r>
             <w:proofErr w:type="spellEnd"/>
-            <w:proofErr w:type="gramEnd"/>
             <w:r>
               <w:rPr>
                 <w:rFonts w:ascii="Arial" w:eastAsia="Times New Roman" w:hAnsi="Arial" w:cs="Arial"/>
@@ -2700,7 +2649,6 @@
               <w:t xml:space="preserve">Rengifo </w:t>
             </w:r>
             <w:proofErr w:type="spellStart"/>
-            <w:proofErr w:type="gramStart"/>
             <w:r>
               <w:rPr>
                 <w:rFonts w:ascii="Arial" w:eastAsia="Times New Roman" w:hAnsi="Arial" w:cs="Arial"/>
@@ -2712,7 +2660,6 @@
               <w:t>Meneses,Juan</w:t>
             </w:r>
             <w:proofErr w:type="spellEnd"/>
-            <w:proofErr w:type="gramEnd"/>
             <w:r>
               <w:rPr>
                 <w:rFonts w:ascii="Arial" w:eastAsia="Times New Roman" w:hAnsi="Arial" w:cs="Arial"/>
@@ -2826,7 +2773,6 @@
               <w:t xml:space="preserve">Caicedo </w:t>
             </w:r>
             <w:proofErr w:type="spellStart"/>
-            <w:proofErr w:type="gramStart"/>
             <w:r>
               <w:rPr>
                 <w:rFonts w:ascii="Arial" w:eastAsia="Times New Roman" w:hAnsi="Arial" w:cs="Arial"/>
@@ -2838,7 +2784,6 @@
               <w:t>Jaramillo,Daniel</w:t>
             </w:r>
             <w:proofErr w:type="spellEnd"/>
-            <w:proofErr w:type="gramEnd"/>
           </w:p>
         </w:tc>
         <w:tc>
@@ -2942,7 +2887,6 @@
               <w:t xml:space="preserve">Molineros </w:t>
             </w:r>
             <w:proofErr w:type="spellStart"/>
-            <w:proofErr w:type="gramStart"/>
             <w:r>
               <w:rPr>
                 <w:rFonts w:ascii="Arial" w:eastAsia="Times New Roman" w:hAnsi="Arial" w:cs="Arial"/>
@@ -2954,7 +2898,6 @@
               <w:t>Sanchez,Nicole</w:t>
             </w:r>
             <w:proofErr w:type="spellEnd"/>
-            <w:proofErr w:type="gramEnd"/>
           </w:p>
         </w:tc>
         <w:tc>
@@ -3067,7 +3010,6 @@
               <w:t xml:space="preserve">Suarez </w:t>
             </w:r>
             <w:proofErr w:type="spellStart"/>
-            <w:proofErr w:type="gramStart"/>
             <w:r>
               <w:rPr>
                 <w:rFonts w:ascii="Arial" w:eastAsia="Times New Roman" w:hAnsi="Arial" w:cs="Arial"/>
@@ -3079,7 +3021,6 @@
               <w:t>Peña,Maria</w:t>
             </w:r>
             <w:proofErr w:type="spellEnd"/>
-            <w:proofErr w:type="gramEnd"/>
             <w:r>
               <w:rPr>
                 <w:rFonts w:ascii="Arial" w:eastAsia="Times New Roman" w:hAnsi="Arial" w:cs="Arial"/>
@@ -3205,7 +3146,6 @@
               <w:t xml:space="preserve">Cañas </w:t>
             </w:r>
             <w:proofErr w:type="spellStart"/>
-            <w:proofErr w:type="gramStart"/>
             <w:r>
               <w:rPr>
                 <w:rFonts w:ascii="Arial" w:eastAsia="Times New Roman" w:hAnsi="Arial" w:cs="Arial"/>
@@ -3217,7 +3157,6 @@
               <w:t>Lozano,Juan</w:t>
             </w:r>
             <w:proofErr w:type="spellEnd"/>
-            <w:proofErr w:type="gramEnd"/>
             <w:r>
               <w:rPr>
                 <w:rFonts w:ascii="Arial" w:eastAsia="Times New Roman" w:hAnsi="Arial" w:cs="Arial"/>
@@ -3354,7 +3293,6 @@
               <w:t xml:space="preserve">Penagos </w:t>
             </w:r>
             <w:proofErr w:type="spellStart"/>
-            <w:proofErr w:type="gramStart"/>
             <w:r>
               <w:rPr>
                 <w:rFonts w:ascii="Arial" w:eastAsia="Times New Roman" w:hAnsi="Arial" w:cs="Arial"/>
@@ -3366,7 +3304,6 @@
               <w:t>Angrino,Juan</w:t>
             </w:r>
             <w:proofErr w:type="spellEnd"/>
-            <w:proofErr w:type="gramEnd"/>
             <w:r>
               <w:rPr>
                 <w:rFonts w:ascii="Arial" w:eastAsia="Times New Roman" w:hAnsi="Arial" w:cs="Arial"/>
@@ -3480,7 +3417,6 @@
               <w:t xml:space="preserve">Gamboa </w:t>
             </w:r>
             <w:proofErr w:type="spellStart"/>
-            <w:proofErr w:type="gramStart"/>
             <w:r>
               <w:rPr>
                 <w:rFonts w:ascii="Arial" w:eastAsia="Times New Roman" w:hAnsi="Arial" w:cs="Arial"/>
@@ -3492,7 +3428,6 @@
               <w:t>Ortega,Santiago</w:t>
             </w:r>
             <w:proofErr w:type="spellEnd"/>
-            <w:proofErr w:type="gramEnd"/>
           </w:p>
         </w:tc>
         <w:tc>
@@ -3608,7 +3543,6 @@
               <w:t xml:space="preserve"> </w:t>
             </w:r>
             <w:proofErr w:type="spellStart"/>
-            <w:proofErr w:type="gramStart"/>
             <w:r>
               <w:rPr>
                 <w:rFonts w:ascii="Arial" w:eastAsia="Times New Roman" w:hAnsi="Arial" w:cs="Arial"/>
@@ -3620,7 +3554,6 @@
               <w:t>Lores,Lucas</w:t>
             </w:r>
             <w:proofErr w:type="spellEnd"/>
-            <w:proofErr w:type="gramEnd"/>
           </w:p>
         </w:tc>
         <w:tc>
@@ -3724,7 +3657,6 @@
               <w:t xml:space="preserve">Torres </w:t>
             </w:r>
             <w:proofErr w:type="spellStart"/>
-            <w:proofErr w:type="gramStart"/>
             <w:r>
               <w:rPr>
                 <w:rFonts w:ascii="Arial" w:eastAsia="Times New Roman" w:hAnsi="Arial" w:cs="Arial"/>
@@ -3736,7 +3668,6 @@
               <w:t>Murcia,Brenda</w:t>
             </w:r>
             <w:proofErr w:type="spellEnd"/>
-            <w:proofErr w:type="gramEnd"/>
             <w:r>
               <w:rPr>
                 <w:rFonts w:ascii="Arial" w:eastAsia="Times New Roman" w:hAnsi="Arial" w:cs="Arial"/>
@@ -3862,7 +3793,6 @@
               <w:t xml:space="preserve">Amaya </w:t>
             </w:r>
             <w:proofErr w:type="spellStart"/>
-            <w:proofErr w:type="gramStart"/>
             <w:r>
               <w:rPr>
                 <w:rFonts w:ascii="Arial" w:eastAsia="Times New Roman" w:hAnsi="Arial" w:cs="Arial"/>
@@ -3874,7 +3804,6 @@
               <w:t>Ramírez,Juan</w:t>
             </w:r>
             <w:proofErr w:type="spellEnd"/>
-            <w:proofErr w:type="gramEnd"/>
             <w:r>
               <w:rPr>
                 <w:rFonts w:ascii="Arial" w:eastAsia="Times New Roman" w:hAnsi="Arial" w:cs="Arial"/>
@@ -4032,7 +3961,6 @@
               <w:t xml:space="preserve"> </w:t>
             </w:r>
             <w:proofErr w:type="spellStart"/>
-            <w:proofErr w:type="gramStart"/>
             <w:r>
               <w:rPr>
                 <w:rFonts w:ascii="Arial" w:eastAsia="Times New Roman" w:hAnsi="Arial" w:cs="Arial"/>
@@ -4044,7 +3972,6 @@
               <w:t>Ramon,Steban</w:t>
             </w:r>
             <w:proofErr w:type="spellEnd"/>
-            <w:proofErr w:type="gramEnd"/>
           </w:p>
         </w:tc>
         <w:tc>
@@ -4157,7 +4084,6 @@
               <w:t xml:space="preserve">Bonilla </w:t>
             </w:r>
             <w:proofErr w:type="spellStart"/>
-            <w:proofErr w:type="gramStart"/>
             <w:r>
               <w:rPr>
                 <w:rFonts w:ascii="Arial" w:eastAsia="Times New Roman" w:hAnsi="Arial" w:cs="Arial"/>
@@ -4169,7 +4095,6 @@
               <w:t>Sanchez,Johan</w:t>
             </w:r>
             <w:proofErr w:type="spellEnd"/>
-            <w:proofErr w:type="gramEnd"/>
             <w:r>
               <w:rPr>
                 <w:rFonts w:ascii="Arial" w:eastAsia="Times New Roman" w:hAnsi="Arial" w:cs="Arial"/>
@@ -4304,7 +4229,6 @@
               <w:t xml:space="preserve">Ruano </w:t>
             </w:r>
             <w:proofErr w:type="spellStart"/>
-            <w:proofErr w:type="gramStart"/>
             <w:r>
               <w:rPr>
                 <w:rFonts w:ascii="Arial" w:eastAsia="Times New Roman" w:hAnsi="Arial" w:cs="Arial"/>
@@ -4316,7 +4240,6 @@
               <w:t>Perez,Johann</w:t>
             </w:r>
             <w:proofErr w:type="spellEnd"/>
-            <w:proofErr w:type="gramEnd"/>
             <w:r>
               <w:rPr>
                 <w:rFonts w:ascii="Arial" w:eastAsia="Times New Roman" w:hAnsi="Arial" w:cs="Arial"/>
@@ -4474,7 +4397,6 @@
               <w:t xml:space="preserve">Ortiz </w:t>
             </w:r>
             <w:proofErr w:type="spellStart"/>
-            <w:proofErr w:type="gramStart"/>
             <w:r>
               <w:rPr>
                 <w:rFonts w:ascii="Arial" w:eastAsia="Times New Roman" w:hAnsi="Arial" w:cs="Arial"/>
@@ -4486,7 +4408,6 @@
               <w:t>Estrada,William</w:t>
             </w:r>
             <w:proofErr w:type="spellEnd"/>
-            <w:proofErr w:type="gramEnd"/>
             <w:r>
               <w:rPr>
                 <w:rFonts w:ascii="Arial" w:eastAsia="Times New Roman" w:hAnsi="Arial" w:cs="Arial"/>
@@ -4624,7 +4545,6 @@
               <w:t xml:space="preserve"> </w:t>
             </w:r>
             <w:proofErr w:type="spellStart"/>
-            <w:proofErr w:type="gramStart"/>
             <w:r>
               <w:rPr>
                 <w:rFonts w:ascii="Arial" w:eastAsia="Times New Roman" w:hAnsi="Arial" w:cs="Arial"/>
@@ -4636,7 +4556,6 @@
               <w:t>Ochoa,Juan</w:t>
             </w:r>
             <w:proofErr w:type="spellEnd"/>
-            <w:proofErr w:type="gramEnd"/>
             <w:r>
               <w:rPr>
                 <w:rFonts w:ascii="Arial" w:eastAsia="Times New Roman" w:hAnsi="Arial" w:cs="Arial"/>
@@ -4762,7 +4681,6 @@
               <w:t xml:space="preserve">Vargas </w:t>
             </w:r>
             <w:proofErr w:type="spellStart"/>
-            <w:proofErr w:type="gramStart"/>
             <w:r>
               <w:rPr>
                 <w:rFonts w:ascii="Arial" w:eastAsia="Times New Roman" w:hAnsi="Arial" w:cs="Arial"/>
@@ -4774,7 +4692,6 @@
               <w:t>Martinez,Danny</w:t>
             </w:r>
             <w:proofErr w:type="spellEnd"/>
-            <w:proofErr w:type="gramEnd"/>
             <w:r>
               <w:rPr>
                 <w:rFonts w:ascii="Arial" w:eastAsia="Times New Roman" w:hAnsi="Arial" w:cs="Arial"/>
@@ -4824,7 +4741,6 @@
           </w:p>
         </w:tc>
       </w:tr>
-      <w:bookmarkEnd w:id="0"/>
     </w:tbl>
     <w:p>
       <w:pPr>
@@ -4846,8 +4762,8 @@
 </file>
 
 <file path=word/numbering.xml><?xml version="1.0" encoding="utf-8"?>
-<w:numbering xmlns:wpc="http://schemas.microsoft.com/office/word/2010/wordprocessingCanvas" xmlns:cx="http://schemas.microsoft.com/office/drawing/2014/chartex" xmlns:cx1="http://schemas.microsoft.com/office/drawing/2015/9/8/chartex" xmlns:cx2="http://schemas.microsoft.com/office/drawing/2015/10/21/chartex" xmlns:cx3="http://schemas.microsoft.com/office/drawing/2016/5/9/chartex" xmlns:cx4="http://schemas.microsoft.com/office/drawing/2016/5/10/chartex" xmlns:cx5="http://schemas.microsoft.com/office/drawing/2016/5/11/chartex" xmlns:cx6="http://schemas.microsoft.com/office/drawing/2016/5/12/chartex" xmlns:cx7="http://schemas.microsoft.com/office/drawing/2016/5/13/chartex" xmlns:cx8="http://schemas.microsoft.com/office/drawing/2016/5/14/chartex" xmlns:mc="http://schemas.openxmlformats.org/markup-compatibility/2006" xmlns:aink="http://schemas.microsoft.com/office/drawing/2016/ink" xmlns:am3d="http://schemas.microsoft.com/office/drawing/2017/model3d" xmlns:o="urn:schemas-microsoft-com:office:office" xmlns:r="http://schemas.openxmlformats.org/officeDocument/2006/relationships" xmlns:m="http://schemas.openxmlformats.org/officeDocument/2006/math" xmlns:v="urn:schemas-microsoft-com:vml" xmlns:wp14="http://schemas.microsoft.com/office/word/2010/wordprocessingDrawing" xmlns:wp="http://schemas.openxmlformats.org/drawingml/2006/wordprocessingDrawing" xmlns:w10="urn:schemas-microsoft-com:office:word" xmlns:w="http://schemas.openxmlformats.org/wordprocessingml/2006/main" xmlns:w14="http://schemas.microsoft.com/office/word/2010/wordml" xmlns:w15="http://schemas.microsoft.com/office/word/2012/wordml" xmlns:w16cid="http://schemas.microsoft.com/office/word/2016/wordml/cid" xmlns:w16se="http://schemas.microsoft.com/office/word/2015/wordml/symex" xmlns:wpg="http://schemas.microsoft.com/office/word/2010/wordprocessingGroup" xmlns:wpi="http://schemas.microsoft.com/office/word/2010/wordprocessingInk" xmlns:wne="http://schemas.microsoft.com/office/word/2006/wordml" xmlns:wps="http://schemas.microsoft.com/office/word/2010/wordprocessingShape" mc:Ignorable="w14 w15 w16se w16cid wp14">
-  <w:abstractNum w:abstractNumId="0" w15:restartNumberingAfterBreak="0">
+<w:numbering xmlns:wpc="http://schemas.microsoft.com/office/word/2010/wordprocessingCanvas" xmlns:mc="http://schemas.openxmlformats.org/markup-compatibility/2006" xmlns:o="urn:schemas-microsoft-com:office:office" xmlns:r="http://schemas.openxmlformats.org/officeDocument/2006/relationships" xmlns:m="http://schemas.openxmlformats.org/officeDocument/2006/math" xmlns:v="urn:schemas-microsoft-com:vml" xmlns:wp14="http://schemas.microsoft.com/office/word/2010/wordprocessingDrawing" xmlns:wp="http://schemas.openxmlformats.org/drawingml/2006/wordprocessingDrawing" xmlns:w10="urn:schemas-microsoft-com:office:word" xmlns:w="http://schemas.openxmlformats.org/wordprocessingml/2006/main" xmlns:w14="http://schemas.microsoft.com/office/word/2010/wordml" xmlns:w15="http://schemas.microsoft.com/office/word/2012/wordml" xmlns:wpg="http://schemas.microsoft.com/office/word/2010/wordprocessingGroup" xmlns:wpi="http://schemas.microsoft.com/office/word/2010/wordprocessingInk" xmlns:wne="http://schemas.microsoft.com/office/word/2006/wordml" xmlns:wps="http://schemas.microsoft.com/office/word/2010/wordprocessingShape" mc:Ignorable="w14 w15 wp14">
+  <w:abstractNum w:abstractNumId="0">
     <w:nsid w:val="078F1D9C"/>
     <w:multiLevelType w:val="hybridMultilevel"/>
     <w:tmpl w:val="354CF1F0"/>
@@ -4960,7 +4876,7 @@
       </w:rPr>
     </w:lvl>
   </w:abstractNum>
-  <w:abstractNum w:abstractNumId="1" w15:restartNumberingAfterBreak="0">
+  <w:abstractNum w:abstractNumId="1">
     <w:nsid w:val="1A557521"/>
     <w:multiLevelType w:val="hybridMultilevel"/>
     <w:tmpl w:val="90627CA4"/>
@@ -5049,7 +4965,7 @@
       </w:pPr>
     </w:lvl>
   </w:abstractNum>
-  <w:abstractNum w:abstractNumId="2" w15:restartNumberingAfterBreak="0">
+  <w:abstractNum w:abstractNumId="2">
     <w:nsid w:val="1A8A695E"/>
     <w:multiLevelType w:val="hybridMultilevel"/>
     <w:tmpl w:val="1D583C20"/>
@@ -5175,7 +5091,7 @@
 </file>
 
 <file path=word/styles.xml><?xml version="1.0" encoding="utf-8"?>
-<w:styles xmlns:mc="http://schemas.openxmlformats.org/markup-compatibility/2006" xmlns:r="http://schemas.openxmlformats.org/officeDocument/2006/relationships" xmlns:w="http://schemas.openxmlformats.org/wordprocessingml/2006/main" xmlns:w14="http://schemas.microsoft.com/office/word/2010/wordml" xmlns:w15="http://schemas.microsoft.com/office/word/2012/wordml" xmlns:w16cid="http://schemas.microsoft.com/office/word/2016/wordml/cid" xmlns:w16se="http://schemas.microsoft.com/office/word/2015/wordml/symex" mc:Ignorable="w14 w15 w16se w16cid">
+<w:styles xmlns:mc="http://schemas.openxmlformats.org/markup-compatibility/2006" xmlns:r="http://schemas.openxmlformats.org/officeDocument/2006/relationships" xmlns:w="http://schemas.openxmlformats.org/wordprocessingml/2006/main" xmlns:w14="http://schemas.microsoft.com/office/word/2010/wordml" xmlns:w15="http://schemas.microsoft.com/office/word/2012/wordml" mc:Ignorable="w14 w15">
   <w:docDefaults>
     <w:rPrDefault>
       <w:rPr>
@@ -5191,7 +5107,7 @@
       </w:pPr>
     </w:pPrDefault>
   </w:docDefaults>
-  <w:latentStyles w:defLockedState="0" w:defUIPriority="99" w:defSemiHidden="0" w:defUnhideWhenUsed="0" w:defQFormat="0" w:count="377">
+  <w:latentStyles w:defLockedState="0" w:defUIPriority="99" w:defSemiHidden="0" w:defUnhideWhenUsed="0" w:defQFormat="0" w:count="371">
     <w:lsdException w:name="Normal" w:uiPriority="0" w:qFormat="1"/>
     <w:lsdException w:name="heading 1" w:uiPriority="9" w:qFormat="1"/>
     <w:lsdException w:name="heading 2" w:semiHidden="1" w:uiPriority="9" w:unhideWhenUsed="1" w:qFormat="1"/>
@@ -5563,24 +5479,18 @@
     <w:lsdException w:name="List Table 5 Dark Accent 6" w:uiPriority="50"/>
     <w:lsdException w:name="List Table 6 Colorful Accent 6" w:uiPriority="51"/>
     <w:lsdException w:name="List Table 7 Colorful Accent 6" w:uiPriority="52"/>
-    <w:lsdException w:name="Mention" w:semiHidden="1" w:unhideWhenUsed="1"/>
-    <w:lsdException w:name="Smart Hyperlink" w:semiHidden="1" w:unhideWhenUsed="1"/>
-    <w:lsdException w:name="Hashtag" w:semiHidden="1" w:unhideWhenUsed="1"/>
-    <w:lsdException w:name="Unresolved Mention" w:semiHidden="1" w:unhideWhenUsed="1"/>
-    <w:lsdException w:name="Smart Link" w:semiHidden="1" w:unhideWhenUsed="1"/>
-    <w:lsdException w:name="Smart Link Error" w:semiHidden="1" w:unhideWhenUsed="1"/>
   </w:latentStyles>
   <w:style w:type="paragraph" w:default="1" w:styleId="Normal">
     <w:name w:val="Normal"/>
     <w:qFormat/>
   </w:style>
-  <w:style w:type="character" w:default="1" w:styleId="DefaultParagraphFont">
+  <w:style w:type="character" w:default="1" w:styleId="Fuentedeprrafopredeter">
     <w:name w:val="Default Paragraph Font"/>
     <w:uiPriority w:val="1"/>
     <w:semiHidden/>
     <w:unhideWhenUsed/>
   </w:style>
-  <w:style w:type="table" w:default="1" w:styleId="TableNormal">
+  <w:style w:type="table" w:default="1" w:styleId="Tablanormal">
     <w:name w:val="Normal Table"/>
     <w:uiPriority w:val="99"/>
     <w:semiHidden/>
@@ -5595,13 +5505,13 @@
       </w:tblCellMar>
     </w:tblPr>
   </w:style>
-  <w:style w:type="numbering" w:default="1" w:styleId="NoList">
+  <w:style w:type="numbering" w:default="1" w:styleId="Sinlista">
     <w:name w:val="No List"/>
     <w:uiPriority w:val="99"/>
     <w:semiHidden/>
     <w:unhideWhenUsed/>
   </w:style>
-  <w:style w:type="paragraph" w:styleId="ListParagraph">
+  <w:style w:type="paragraph" w:styleId="Prrafodelista">
     <w:name w:val="List Paragraph"/>
     <w:basedOn w:val="Normal"/>
     <w:uiPriority w:val="34"/>
@@ -5915,7 +5825,7 @@
 </file>
 
 <file path=customXml/itemProps1.xml><?xml version="1.0" encoding="utf-8"?>
-<ds:datastoreItem xmlns:ds="http://schemas.openxmlformats.org/officeDocument/2006/customXml" ds:itemID="{C70391C4-B31D-4F19-986B-6CFE38066712}">
+<ds:datastoreItem xmlns:ds="http://schemas.openxmlformats.org/officeDocument/2006/customXml" ds:itemID="{54D9F257-006B-40C8-A292-96E27D28F55E}">
   <ds:schemaRefs>
     <ds:schemaRef ds:uri="http://schemas.openxmlformats.org/officeDocument/2006/bibliography"/>
   </ds:schemaRefs>

</xml_diff>